<commit_message>
idenity server 4 integration
</commit_message>
<xml_diff>
--- a/WopiHost/wwwroot/wopi-docs/test.docx
+++ b/WopiHost/wwwroot/wopi-docs/test.docx
@@ -161,8 +161,8 @@
         <w:gridCol w:w="1512"/>
         <w:gridCol w:w="1511"/>
         <w:gridCol w:w="1513"/>
-        <w:gridCol w:w="1514"/>
-        <w:gridCol w:w="1509"/>
+        <w:gridCol w:w="1515"/>
+        <w:gridCol w:w="1508"/>
         <w:gridCol w:w="1512"/>
       </w:tblGrid>
       <w:tr>
@@ -235,7 +235,7 @@
         </w:tc>
         <w:tc>
           <w:tcPr>
-            <w:tcW w:w="1514" w:type="dxa"/>
+            <w:tcW w:w="1515" w:type="dxa"/>
             <w:tcBorders>
               <w:top w:val="single" w:sz="2" w:space="0" w:color="000000"/>
               <w:left w:val="single" w:sz="2" w:space="0" w:color="000000"/>
@@ -257,7 +257,7 @@
         </w:tc>
         <w:tc>
           <w:tcPr>
-            <w:tcW w:w="1509" w:type="dxa"/>
+            <w:tcW w:w="1508" w:type="dxa"/>
             <w:tcBorders>
               <w:top w:val="single" w:sz="2" w:space="0" w:color="000000"/>
               <w:left w:val="single" w:sz="2" w:space="0" w:color="000000"/>
@@ -368,28 +368,28 @@
         </w:tc>
         <w:tc>
           <w:tcPr>
-            <w:tcW w:w="1514" w:type="dxa"/>
-            <w:tcBorders>
-              <w:left w:val="single" w:sz="2" w:space="0" w:color="000000"/>
-              <w:bottom w:val="single" w:sz="2" w:space="0" w:color="000000"/>
-            </w:tcBorders>
-          </w:tcPr>
-          <w:p>
-            <w:pPr>
-              <w:pStyle w:val="TableContents"/>
-              <w:widowControl w:val="false"/>
-              <w:suppressLineNumbers/>
-              <w:spacing w:before="0" w:after="160"/>
-              <w:rPr/>
-            </w:pPr>
-            <w:r>
-              <w:rPr/>
-            </w:r>
-          </w:p>
-        </w:tc>
-        <w:tc>
-          <w:tcPr>
-            <w:tcW w:w="1509" w:type="dxa"/>
+            <w:tcW w:w="1515" w:type="dxa"/>
+            <w:tcBorders>
+              <w:left w:val="single" w:sz="2" w:space="0" w:color="000000"/>
+              <w:bottom w:val="single" w:sz="2" w:space="0" w:color="000000"/>
+            </w:tcBorders>
+          </w:tcPr>
+          <w:p>
+            <w:pPr>
+              <w:pStyle w:val="TableContents"/>
+              <w:widowControl w:val="false"/>
+              <w:suppressLineNumbers/>
+              <w:spacing w:before="0" w:after="160"/>
+              <w:rPr/>
+            </w:pPr>
+            <w:r>
+              <w:rPr/>
+            </w:r>
+          </w:p>
+        </w:tc>
+        <w:tc>
+          <w:tcPr>
+            <w:tcW w:w="1508" w:type="dxa"/>
             <w:tcBorders>
               <w:left w:val="single" w:sz="2" w:space="0" w:color="000000"/>
               <w:bottom w:val="single" w:sz="2" w:space="0" w:color="000000"/>
@@ -498,28 +498,28 @@
         </w:tc>
         <w:tc>
           <w:tcPr>
-            <w:tcW w:w="1514" w:type="dxa"/>
-            <w:tcBorders>
-              <w:left w:val="single" w:sz="2" w:space="0" w:color="000000"/>
-              <w:bottom w:val="single" w:sz="2" w:space="0" w:color="000000"/>
-            </w:tcBorders>
-          </w:tcPr>
-          <w:p>
-            <w:pPr>
-              <w:pStyle w:val="TableContents"/>
-              <w:widowControl w:val="false"/>
-              <w:suppressLineNumbers/>
-              <w:spacing w:before="0" w:after="160"/>
-              <w:rPr/>
-            </w:pPr>
-            <w:r>
-              <w:rPr/>
-            </w:r>
-          </w:p>
-        </w:tc>
-        <w:tc>
-          <w:tcPr>
-            <w:tcW w:w="1509" w:type="dxa"/>
+            <w:tcW w:w="1515" w:type="dxa"/>
+            <w:tcBorders>
+              <w:left w:val="single" w:sz="2" w:space="0" w:color="000000"/>
+              <w:bottom w:val="single" w:sz="2" w:space="0" w:color="000000"/>
+            </w:tcBorders>
+          </w:tcPr>
+          <w:p>
+            <w:pPr>
+              <w:pStyle w:val="TableContents"/>
+              <w:widowControl w:val="false"/>
+              <w:suppressLineNumbers/>
+              <w:spacing w:before="0" w:after="160"/>
+              <w:rPr/>
+            </w:pPr>
+            <w:r>
+              <w:rPr/>
+            </w:r>
+          </w:p>
+        </w:tc>
+        <w:tc>
+          <w:tcPr>
+            <w:tcW w:w="1508" w:type="dxa"/>
             <w:tcBorders>
               <w:left w:val="single" w:sz="2" w:space="0" w:color="000000"/>
               <w:bottom w:val="single" w:sz="2" w:space="0" w:color="000000"/>
@@ -628,28 +628,28 @@
         </w:tc>
         <w:tc>
           <w:tcPr>
-            <w:tcW w:w="1514" w:type="dxa"/>
-            <w:tcBorders>
-              <w:left w:val="single" w:sz="2" w:space="0" w:color="000000"/>
-              <w:bottom w:val="single" w:sz="2" w:space="0" w:color="000000"/>
-            </w:tcBorders>
-          </w:tcPr>
-          <w:p>
-            <w:pPr>
-              <w:pStyle w:val="TableContents"/>
-              <w:widowControl w:val="false"/>
-              <w:suppressLineNumbers/>
-              <w:spacing w:before="0" w:after="160"/>
-              <w:rPr/>
-            </w:pPr>
-            <w:r>
-              <w:rPr/>
-            </w:r>
-          </w:p>
-        </w:tc>
-        <w:tc>
-          <w:tcPr>
-            <w:tcW w:w="1509" w:type="dxa"/>
+            <w:tcW w:w="1515" w:type="dxa"/>
+            <w:tcBorders>
+              <w:left w:val="single" w:sz="2" w:space="0" w:color="000000"/>
+              <w:bottom w:val="single" w:sz="2" w:space="0" w:color="000000"/>
+            </w:tcBorders>
+          </w:tcPr>
+          <w:p>
+            <w:pPr>
+              <w:pStyle w:val="TableContents"/>
+              <w:widowControl w:val="false"/>
+              <w:suppressLineNumbers/>
+              <w:spacing w:before="0" w:after="160"/>
+              <w:rPr/>
+            </w:pPr>
+            <w:r>
+              <w:rPr/>
+            </w:r>
+          </w:p>
+        </w:tc>
+        <w:tc>
+          <w:tcPr>
+            <w:tcW w:w="1508" w:type="dxa"/>
             <w:tcBorders>
               <w:left w:val="single" w:sz="2" w:space="0" w:color="000000"/>
               <w:bottom w:val="single" w:sz="2" w:space="0" w:color="000000"/>
@@ -774,7 +774,7 @@
         </w:tc>
         <w:tc>
           <w:tcPr>
-            <w:tcW w:w="1514" w:type="dxa"/>
+            <w:tcW w:w="1515" w:type="dxa"/>
             <w:tcBorders>
               <w:left w:val="single" w:sz="2" w:space="0" w:color="000000"/>
               <w:bottom w:val="single" w:sz="2" w:space="0" w:color="000000"/>
@@ -803,7 +803,7 @@
         </w:tc>
         <w:tc>
           <w:tcPr>
-            <w:tcW w:w="1509" w:type="dxa"/>
+            <w:tcW w:w="1508" w:type="dxa"/>
             <w:tcBorders>
               <w:left w:val="single" w:sz="2" w:space="0" w:color="000000"/>
               <w:bottom w:val="single" w:sz="2" w:space="0" w:color="000000"/>
@@ -920,28 +920,28 @@
         </w:tc>
         <w:tc>
           <w:tcPr>
-            <w:tcW w:w="1514" w:type="dxa"/>
-            <w:tcBorders>
-              <w:left w:val="single" w:sz="2" w:space="0" w:color="000000"/>
-              <w:bottom w:val="single" w:sz="2" w:space="0" w:color="000000"/>
-            </w:tcBorders>
-          </w:tcPr>
-          <w:p>
-            <w:pPr>
-              <w:pStyle w:val="TableContents"/>
-              <w:widowControl w:val="false"/>
-              <w:suppressLineNumbers/>
-              <w:spacing w:before="0" w:after="160"/>
-              <w:rPr/>
-            </w:pPr>
-            <w:r>
-              <w:rPr/>
-            </w:r>
-          </w:p>
-        </w:tc>
-        <w:tc>
-          <w:tcPr>
-            <w:tcW w:w="1509" w:type="dxa"/>
+            <w:tcW w:w="1515" w:type="dxa"/>
+            <w:tcBorders>
+              <w:left w:val="single" w:sz="2" w:space="0" w:color="000000"/>
+              <w:bottom w:val="single" w:sz="2" w:space="0" w:color="000000"/>
+            </w:tcBorders>
+          </w:tcPr>
+          <w:p>
+            <w:pPr>
+              <w:pStyle w:val="TableContents"/>
+              <w:widowControl w:val="false"/>
+              <w:suppressLineNumbers/>
+              <w:spacing w:before="0" w:after="160"/>
+              <w:rPr/>
+            </w:pPr>
+            <w:r>
+              <w:rPr/>
+            </w:r>
+          </w:p>
+        </w:tc>
+        <w:tc>
+          <w:tcPr>
+            <w:tcW w:w="1508" w:type="dxa"/>
             <w:tcBorders>
               <w:left w:val="single" w:sz="2" w:space="0" w:color="000000"/>
               <w:bottom w:val="single" w:sz="2" w:space="0" w:color="000000"/>
@@ -1050,28 +1050,28 @@
         </w:tc>
         <w:tc>
           <w:tcPr>
-            <w:tcW w:w="1514" w:type="dxa"/>
-            <w:tcBorders>
-              <w:left w:val="single" w:sz="2" w:space="0" w:color="000000"/>
-              <w:bottom w:val="single" w:sz="2" w:space="0" w:color="000000"/>
-            </w:tcBorders>
-          </w:tcPr>
-          <w:p>
-            <w:pPr>
-              <w:pStyle w:val="TableContents"/>
-              <w:widowControl w:val="false"/>
-              <w:suppressLineNumbers/>
-              <w:spacing w:before="0" w:after="160"/>
-              <w:rPr/>
-            </w:pPr>
-            <w:r>
-              <w:rPr/>
-            </w:r>
-          </w:p>
-        </w:tc>
-        <w:tc>
-          <w:tcPr>
-            <w:tcW w:w="1509" w:type="dxa"/>
+            <w:tcW w:w="1515" w:type="dxa"/>
+            <w:tcBorders>
+              <w:left w:val="single" w:sz="2" w:space="0" w:color="000000"/>
+              <w:bottom w:val="single" w:sz="2" w:space="0" w:color="000000"/>
+            </w:tcBorders>
+          </w:tcPr>
+          <w:p>
+            <w:pPr>
+              <w:pStyle w:val="TableContents"/>
+              <w:widowControl w:val="false"/>
+              <w:suppressLineNumbers/>
+              <w:spacing w:before="0" w:after="160"/>
+              <w:rPr/>
+            </w:pPr>
+            <w:r>
+              <w:rPr/>
+            </w:r>
+          </w:p>
+        </w:tc>
+        <w:tc>
+          <w:tcPr>
+            <w:tcW w:w="1508" w:type="dxa"/>
             <w:tcBorders>
               <w:left w:val="single" w:sz="2" w:space="0" w:color="000000"/>
               <w:bottom w:val="single" w:sz="2" w:space="0" w:color="000000"/>
@@ -1232,8 +1232,8 @@
         <w:gridCol w:w="1512"/>
         <w:gridCol w:w="1511"/>
         <w:gridCol w:w="1513"/>
-        <w:gridCol w:w="1513"/>
-        <w:gridCol w:w="1510"/>
+        <w:gridCol w:w="1515"/>
+        <w:gridCol w:w="1508"/>
         <w:gridCol w:w="1512"/>
       </w:tblGrid>
       <w:tr>
@@ -1306,7 +1306,7 @@
         </w:tc>
         <w:tc>
           <w:tcPr>
-            <w:tcW w:w="1513" w:type="dxa"/>
+            <w:tcW w:w="1515" w:type="dxa"/>
             <w:tcBorders>
               <w:top w:val="single" w:sz="2" w:space="0" w:color="000000"/>
               <w:left w:val="single" w:sz="2" w:space="0" w:color="000000"/>
@@ -1328,7 +1328,7 @@
         </w:tc>
         <w:tc>
           <w:tcPr>
-            <w:tcW w:w="1510" w:type="dxa"/>
+            <w:tcW w:w="1508" w:type="dxa"/>
             <w:tcBorders>
               <w:top w:val="single" w:sz="2" w:space="0" w:color="000000"/>
               <w:left w:val="single" w:sz="2" w:space="0" w:color="000000"/>
@@ -1439,28 +1439,28 @@
         </w:tc>
         <w:tc>
           <w:tcPr>
-            <w:tcW w:w="1513" w:type="dxa"/>
-            <w:tcBorders>
-              <w:left w:val="single" w:sz="2" w:space="0" w:color="000000"/>
-              <w:bottom w:val="single" w:sz="2" w:space="0" w:color="000000"/>
-            </w:tcBorders>
-          </w:tcPr>
-          <w:p>
-            <w:pPr>
-              <w:pStyle w:val="TableContents"/>
-              <w:widowControl w:val="false"/>
-              <w:suppressLineNumbers/>
-              <w:spacing w:before="0" w:after="160"/>
-              <w:rPr/>
-            </w:pPr>
-            <w:r>
-              <w:rPr/>
-            </w:r>
-          </w:p>
-        </w:tc>
-        <w:tc>
-          <w:tcPr>
-            <w:tcW w:w="1510" w:type="dxa"/>
+            <w:tcW w:w="1515" w:type="dxa"/>
+            <w:tcBorders>
+              <w:left w:val="single" w:sz="2" w:space="0" w:color="000000"/>
+              <w:bottom w:val="single" w:sz="2" w:space="0" w:color="000000"/>
+            </w:tcBorders>
+          </w:tcPr>
+          <w:p>
+            <w:pPr>
+              <w:pStyle w:val="TableContents"/>
+              <w:widowControl w:val="false"/>
+              <w:suppressLineNumbers/>
+              <w:spacing w:before="0" w:after="160"/>
+              <w:rPr/>
+            </w:pPr>
+            <w:r>
+              <w:rPr/>
+            </w:r>
+          </w:p>
+        </w:tc>
+        <w:tc>
+          <w:tcPr>
+            <w:tcW w:w="1508" w:type="dxa"/>
             <w:tcBorders>
               <w:left w:val="single" w:sz="2" w:space="0" w:color="000000"/>
               <w:bottom w:val="single" w:sz="2" w:space="0" w:color="000000"/>
@@ -1569,28 +1569,28 @@
         </w:tc>
         <w:tc>
           <w:tcPr>
-            <w:tcW w:w="1513" w:type="dxa"/>
-            <w:tcBorders>
-              <w:left w:val="single" w:sz="2" w:space="0" w:color="000000"/>
-              <w:bottom w:val="single" w:sz="2" w:space="0" w:color="000000"/>
-            </w:tcBorders>
-          </w:tcPr>
-          <w:p>
-            <w:pPr>
-              <w:pStyle w:val="TableContents"/>
-              <w:widowControl w:val="false"/>
-              <w:suppressLineNumbers/>
-              <w:spacing w:before="0" w:after="160"/>
-              <w:rPr/>
-            </w:pPr>
-            <w:r>
-              <w:rPr/>
-            </w:r>
-          </w:p>
-        </w:tc>
-        <w:tc>
-          <w:tcPr>
-            <w:tcW w:w="1510" w:type="dxa"/>
+            <w:tcW w:w="1515" w:type="dxa"/>
+            <w:tcBorders>
+              <w:left w:val="single" w:sz="2" w:space="0" w:color="000000"/>
+              <w:bottom w:val="single" w:sz="2" w:space="0" w:color="000000"/>
+            </w:tcBorders>
+          </w:tcPr>
+          <w:p>
+            <w:pPr>
+              <w:pStyle w:val="TableContents"/>
+              <w:widowControl w:val="false"/>
+              <w:suppressLineNumbers/>
+              <w:spacing w:before="0" w:after="160"/>
+              <w:rPr/>
+            </w:pPr>
+            <w:r>
+              <w:rPr/>
+            </w:r>
+          </w:p>
+        </w:tc>
+        <w:tc>
+          <w:tcPr>
+            <w:tcW w:w="1508" w:type="dxa"/>
             <w:tcBorders>
               <w:left w:val="single" w:sz="2" w:space="0" w:color="000000"/>
               <w:bottom w:val="single" w:sz="2" w:space="0" w:color="000000"/>
@@ -1699,28 +1699,28 @@
         </w:tc>
         <w:tc>
           <w:tcPr>
-            <w:tcW w:w="1513" w:type="dxa"/>
-            <w:tcBorders>
-              <w:left w:val="single" w:sz="2" w:space="0" w:color="000000"/>
-              <w:bottom w:val="single" w:sz="2" w:space="0" w:color="000000"/>
-            </w:tcBorders>
-          </w:tcPr>
-          <w:p>
-            <w:pPr>
-              <w:pStyle w:val="TableContents"/>
-              <w:widowControl w:val="false"/>
-              <w:suppressLineNumbers/>
-              <w:spacing w:before="0" w:after="160"/>
-              <w:rPr/>
-            </w:pPr>
-            <w:r>
-              <w:rPr/>
-            </w:r>
-          </w:p>
-        </w:tc>
-        <w:tc>
-          <w:tcPr>
-            <w:tcW w:w="1510" w:type="dxa"/>
+            <w:tcW w:w="1515" w:type="dxa"/>
+            <w:tcBorders>
+              <w:left w:val="single" w:sz="2" w:space="0" w:color="000000"/>
+              <w:bottom w:val="single" w:sz="2" w:space="0" w:color="000000"/>
+            </w:tcBorders>
+          </w:tcPr>
+          <w:p>
+            <w:pPr>
+              <w:pStyle w:val="TableContents"/>
+              <w:widowControl w:val="false"/>
+              <w:suppressLineNumbers/>
+              <w:spacing w:before="0" w:after="160"/>
+              <w:rPr/>
+            </w:pPr>
+            <w:r>
+              <w:rPr/>
+            </w:r>
+          </w:p>
+        </w:tc>
+        <w:tc>
+          <w:tcPr>
+            <w:tcW w:w="1508" w:type="dxa"/>
             <w:tcBorders>
               <w:left w:val="single" w:sz="2" w:space="0" w:color="000000"/>
               <w:bottom w:val="single" w:sz="2" w:space="0" w:color="000000"/>
@@ -1845,7 +1845,7 @@
         </w:tc>
         <w:tc>
           <w:tcPr>
-            <w:tcW w:w="1513" w:type="dxa"/>
+            <w:tcW w:w="1515" w:type="dxa"/>
             <w:tcBorders>
               <w:left w:val="single" w:sz="2" w:space="0" w:color="000000"/>
               <w:bottom w:val="single" w:sz="2" w:space="0" w:color="000000"/>
@@ -1874,7 +1874,7 @@
         </w:tc>
         <w:tc>
           <w:tcPr>
-            <w:tcW w:w="1510" w:type="dxa"/>
+            <w:tcW w:w="1508" w:type="dxa"/>
             <w:tcBorders>
               <w:left w:val="single" w:sz="2" w:space="0" w:color="000000"/>
               <w:bottom w:val="single" w:sz="2" w:space="0" w:color="000000"/>
@@ -1991,28 +1991,28 @@
         </w:tc>
         <w:tc>
           <w:tcPr>
-            <w:tcW w:w="1513" w:type="dxa"/>
-            <w:tcBorders>
-              <w:left w:val="single" w:sz="2" w:space="0" w:color="000000"/>
-              <w:bottom w:val="single" w:sz="2" w:space="0" w:color="000000"/>
-            </w:tcBorders>
-          </w:tcPr>
-          <w:p>
-            <w:pPr>
-              <w:pStyle w:val="TableContents"/>
-              <w:widowControl w:val="false"/>
-              <w:suppressLineNumbers/>
-              <w:spacing w:before="0" w:after="160"/>
-              <w:rPr/>
-            </w:pPr>
-            <w:r>
-              <w:rPr/>
-            </w:r>
-          </w:p>
-        </w:tc>
-        <w:tc>
-          <w:tcPr>
-            <w:tcW w:w="1510" w:type="dxa"/>
+            <w:tcW w:w="1515" w:type="dxa"/>
+            <w:tcBorders>
+              <w:left w:val="single" w:sz="2" w:space="0" w:color="000000"/>
+              <w:bottom w:val="single" w:sz="2" w:space="0" w:color="000000"/>
+            </w:tcBorders>
+          </w:tcPr>
+          <w:p>
+            <w:pPr>
+              <w:pStyle w:val="TableContents"/>
+              <w:widowControl w:val="false"/>
+              <w:suppressLineNumbers/>
+              <w:spacing w:before="0" w:after="160"/>
+              <w:rPr/>
+            </w:pPr>
+            <w:r>
+              <w:rPr/>
+            </w:r>
+          </w:p>
+        </w:tc>
+        <w:tc>
+          <w:tcPr>
+            <w:tcW w:w="1508" w:type="dxa"/>
             <w:tcBorders>
               <w:left w:val="single" w:sz="2" w:space="0" w:color="000000"/>
               <w:bottom w:val="single" w:sz="2" w:space="0" w:color="000000"/>
@@ -2121,28 +2121,28 @@
         </w:tc>
         <w:tc>
           <w:tcPr>
-            <w:tcW w:w="1513" w:type="dxa"/>
-            <w:tcBorders>
-              <w:left w:val="single" w:sz="2" w:space="0" w:color="000000"/>
-              <w:bottom w:val="single" w:sz="2" w:space="0" w:color="000000"/>
-            </w:tcBorders>
-          </w:tcPr>
-          <w:p>
-            <w:pPr>
-              <w:pStyle w:val="TableContents"/>
-              <w:widowControl w:val="false"/>
-              <w:suppressLineNumbers/>
-              <w:spacing w:before="0" w:after="160"/>
-              <w:rPr/>
-            </w:pPr>
-            <w:r>
-              <w:rPr/>
-            </w:r>
-          </w:p>
-        </w:tc>
-        <w:tc>
-          <w:tcPr>
-            <w:tcW w:w="1510" w:type="dxa"/>
+            <w:tcW w:w="1515" w:type="dxa"/>
+            <w:tcBorders>
+              <w:left w:val="single" w:sz="2" w:space="0" w:color="000000"/>
+              <w:bottom w:val="single" w:sz="2" w:space="0" w:color="000000"/>
+            </w:tcBorders>
+          </w:tcPr>
+          <w:p>
+            <w:pPr>
+              <w:pStyle w:val="TableContents"/>
+              <w:widowControl w:val="false"/>
+              <w:suppressLineNumbers/>
+              <w:spacing w:before="0" w:after="160"/>
+              <w:rPr/>
+            </w:pPr>
+            <w:r>
+              <w:rPr/>
+            </w:r>
+          </w:p>
+        </w:tc>
+        <w:tc>
+          <w:tcPr>
+            <w:tcW w:w="1508" w:type="dxa"/>
             <w:tcBorders>
               <w:left w:val="single" w:sz="2" w:space="0" w:color="000000"/>
               <w:bottom w:val="single" w:sz="2" w:space="0" w:color="000000"/>

</xml_diff>